<commit_message>
Reworked 10 dimension problem
</commit_message>
<xml_diff>
--- a/Hill/hill-01/HW01.docx
+++ b/Hill/hill-01/HW01.docx
@@ -79,12 +79,12 @@
           <wp:inline distB="114300" distT="114300" distL="114300" distR="114300">
             <wp:extent cx="5943600" cy="2933700"/>
             <wp:effectExtent b="0" l="0" r="0" t="0"/>
-            <wp:docPr descr="20ptsfirst.PNG" id="2" name="image09.png"/>
+            <wp:docPr descr="20ptsfirst.PNG" id="2" name="image06.png"/>
             <a:graphic>
               <a:graphicData uri="http://schemas.openxmlformats.org/drawingml/2006/picture">
                 <pic:pic>
                   <pic:nvPicPr>
-                    <pic:cNvPr descr="20ptsfirst.PNG" id="0" name="image09.png"/>
+                    <pic:cNvPr descr="20ptsfirst.PNG" id="0" name="image06.png"/>
                     <pic:cNvPicPr preferRelativeResize="0"/>
                   </pic:nvPicPr>
                   <pic:blipFill>
@@ -134,12 +134,12 @@
           <wp:inline distB="114300" distT="114300" distL="114300" distR="114300">
             <wp:extent cx="5943600" cy="2933700"/>
             <wp:effectExtent b="0" l="0" r="0" t="0"/>
-            <wp:docPr descr="20ptssecond.PNG" id="5" name="image12.png"/>
+            <wp:docPr descr="20ptssecond.PNG" id="5" name="image11.png"/>
             <a:graphic>
               <a:graphicData uri="http://schemas.openxmlformats.org/drawingml/2006/picture">
                 <pic:pic>
                   <pic:nvPicPr>
-                    <pic:cNvPr descr="20ptssecond.PNG" id="0" name="image12.png"/>
+                    <pic:cNvPr descr="20ptssecond.PNG" id="0" name="image11.png"/>
                     <pic:cNvPicPr preferRelativeResize="0"/>
                   </pic:nvPicPr>
                   <pic:blipFill>
@@ -189,12 +189,12 @@
           <wp:inline distB="114300" distT="114300" distL="114300" distR="114300">
             <wp:extent cx="5943600" cy="2946400"/>
             <wp:effectExtent b="0" l="0" r="0" t="0"/>
-            <wp:docPr descr="100ptsFirst.PNG" id="4" name="image11.png"/>
+            <wp:docPr descr="100ptsFirst.PNG" id="4" name="image10.png"/>
             <a:graphic>
               <a:graphicData uri="http://schemas.openxmlformats.org/drawingml/2006/picture">
                 <pic:pic>
                   <pic:nvPicPr>
-                    <pic:cNvPr descr="100ptsFirst.PNG" id="0" name="image11.png"/>
+                    <pic:cNvPr descr="100ptsFirst.PNG" id="0" name="image10.png"/>
                     <pic:cNvPicPr preferRelativeResize="0"/>
                   </pic:nvPicPr>
                   <pic:blipFill>
@@ -244,12 +244,12 @@
           <wp:inline distB="114300" distT="114300" distL="114300" distR="114300">
             <wp:extent cx="5943600" cy="2959100"/>
             <wp:effectExtent b="0" l="0" r="0" t="0"/>
-            <wp:docPr descr="1000ptsFirst.PNG" id="1" name="image08.png"/>
+            <wp:docPr descr="1000ptsFirst.PNG" id="1" name="image05.png"/>
             <a:graphic>
               <a:graphicData uri="http://schemas.openxmlformats.org/drawingml/2006/picture">
                 <pic:pic>
                   <pic:nvPicPr>
-                    <pic:cNvPr descr="1000ptsFirst.PNG" id="0" name="image08.png"/>
+                    <pic:cNvPr descr="1000ptsFirst.PNG" id="0" name="image05.png"/>
                     <pic:cNvPicPr preferRelativeResize="0"/>
                   </pic:nvPicPr>
                   <pic:blipFill>
@@ -299,12 +299,12 @@
           <wp:inline distB="114300" distT="114300" distL="114300" distR="114300">
             <wp:extent cx="5943600" cy="2946400"/>
             <wp:effectExtent b="0" l="0" r="0" t="0"/>
-            <wp:docPr descr="1000ptsSecond.PNG" id="3" name="image10.png"/>
+            <wp:docPr descr="1000ptsSecond.PNG" id="3" name="image09.png"/>
             <a:graphic>
               <a:graphicData uri="http://schemas.openxmlformats.org/drawingml/2006/picture">
                 <pic:pic>
                   <pic:nvPicPr>
-                    <pic:cNvPr descr="1000ptsSecond.PNG" id="0" name="image10.png"/>
+                    <pic:cNvPr descr="1000ptsSecond.PNG" id="0" name="image09.png"/>
                     <pic:cNvPicPr preferRelativeResize="0"/>
                   </pic:nvPicPr>
                   <pic:blipFill>
@@ -350,16 +350,37 @@
         <w:contextualSpacing w:val="0"/>
       </w:pPr>
       <w:r>
+        <w:rPr>
+          <w:rtl w:val="0"/>
+        </w:rPr>
+      </w:r>
+    </w:p>
+    <w:p>
+      <w:pPr>
+        <w:contextualSpacing w:val="0"/>
+      </w:pPr>
+      <w:r>
+        <w:rPr>
+          <w:rtl w:val="0"/>
+        </w:rPr>
+        <w:t xml:space="preserve">I ran the program with 1000 data points. It took 1810 iterations to find the perceptron in this screenshot. I ran it a few times and found around 2000 to 4000 iterations seemed to be pretty common.</w:t>
+      </w:r>
+    </w:p>
+    <w:p>
+      <w:pPr>
+        <w:contextualSpacing w:val="0"/>
+      </w:pPr>
+      <w:r>
         <w:drawing>
           <wp:inline distB="114300" distT="114300" distL="114300" distR="114300">
-            <wp:extent cx="5943600" cy="3289300"/>
+            <wp:extent cx="5943600" cy="2679700"/>
             <wp:effectExtent b="0" l="0" r="0" t="0"/>
-            <wp:docPr descr="10d.PNG" id="7" name="image14.png"/>
+            <wp:docPr descr="perceptron10d2nd.PNG" id="6" name="image12.png"/>
             <a:graphic>
               <a:graphicData uri="http://schemas.openxmlformats.org/drawingml/2006/picture">
                 <pic:pic>
                   <pic:nvPicPr>
-                    <pic:cNvPr descr="10d.PNG" id="0" name="image14.png"/>
+                    <pic:cNvPr descr="perceptron10d2nd.PNG" id="0" name="image12.png"/>
                     <pic:cNvPicPr preferRelativeResize="0"/>
                   </pic:nvPicPr>
                   <pic:blipFill>
@@ -372,7 +393,7 @@
                   <pic:spPr>
                     <a:xfrm>
                       <a:off x="0" y="0"/>
-                      <a:ext cx="5943600" cy="3289300"/>
+                      <a:ext cx="5943600" cy="2679700"/>
                     </a:xfrm>
                     <a:prstGeom prst="rect"/>
                     <a:ln/>
@@ -397,7 +418,17 @@
         <w:rPr>
           <w:rtl w:val="0"/>
         </w:rPr>
-        <w:t xml:space="preserve">I ran the program with 1000 data points. It took 2652 iterations to find the perceptron in this screenshot. I ran it a few times and found around 4000 iterations seemed to be pretty common.</w:t>
+      </w:r>
+    </w:p>
+    <w:p>
+      <w:pPr>
+        <w:contextualSpacing w:val="0"/>
+      </w:pPr>
+      <w:r>
+        <w:rPr>
+          <w:rtl w:val="0"/>
+        </w:rPr>
+        <w:t xml:space="preserve">g) I ran the algorithm 100 times with 20 data points. By the time it got to the end the process was being killed so I had to lower the number of times it was being run. It was able to be run 70 times pretty consistently. I built the histogram and here is a screenshot of it.</w:t>
       </w:r>
     </w:p>
     <w:p>
@@ -407,73 +438,18 @@
       <w:r>
         <w:drawing>
           <wp:inline distB="114300" distT="114300" distL="114300" distR="114300">
-            <wp:extent cx="5943600" cy="3289300"/>
+            <wp:extent cx="5943600" cy="3340100"/>
             <wp:effectExtent b="0" l="0" r="0" t="0"/>
-            <wp:docPr descr="1000pts10d.PNG" id="6" name="image13.png"/>
+            <wp:docPr descr="histogram.PNG" id="7" name="image13.png"/>
             <a:graphic>
               <a:graphicData uri="http://schemas.openxmlformats.org/drawingml/2006/picture">
                 <pic:pic>
                   <pic:nvPicPr>
-                    <pic:cNvPr descr="1000pts10d.PNG" id="0" name="image13.png"/>
+                    <pic:cNvPr descr="histogram.PNG" id="0" name="image13.png"/>
                     <pic:cNvPicPr preferRelativeResize="0"/>
                   </pic:nvPicPr>
                   <pic:blipFill>
                     <a:blip r:embed="rId11"/>
-                    <a:srcRect b="0" l="0" r="0" t="0"/>
-                    <a:stretch>
-                      <a:fillRect/>
-                    </a:stretch>
-                  </pic:blipFill>
-                  <pic:spPr>
-                    <a:xfrm>
-                      <a:off x="0" y="0"/>
-                      <a:ext cx="5943600" cy="3289300"/>
-                    </a:xfrm>
-                    <a:prstGeom prst="rect"/>
-                    <a:ln/>
-                  </pic:spPr>
-                </pic:pic>
-              </a:graphicData>
-            </a:graphic>
-          </wp:inline>
-        </w:drawing>
-      </w:r>
-      <w:r>
-        <w:rPr>
-          <w:rtl w:val="0"/>
-        </w:rPr>
-      </w:r>
-    </w:p>
-    <w:p>
-      <w:pPr>
-        <w:contextualSpacing w:val="0"/>
-      </w:pPr>
-      <w:r>
-        <w:rPr>
-          <w:rtl w:val="0"/>
-        </w:rPr>
-        <w:t xml:space="preserve">g) I ran the algorithm 100 times with 20 data points. By the time it got to the end the process was being killed so I had to lower the number of times it was being run. It was able to be run 70 times pretty consistently. I built the histogram and here is a screenshot of it.</w:t>
-      </w:r>
-    </w:p>
-    <w:p>
-      <w:pPr>
-        <w:contextualSpacing w:val="0"/>
-      </w:pPr>
-      <w:r>
-        <w:drawing>
-          <wp:inline distB="114300" distT="114300" distL="114300" distR="114300">
-            <wp:extent cx="5943600" cy="3340100"/>
-            <wp:effectExtent b="0" l="0" r="0" t="0"/>
-            <wp:docPr descr="histogram.PNG" id="8" name="image15.png"/>
-            <a:graphic>
-              <a:graphicData uri="http://schemas.openxmlformats.org/drawingml/2006/picture">
-                <pic:pic>
-                  <pic:nvPicPr>
-                    <pic:cNvPr descr="histogram.PNG" id="0" name="image15.png"/>
-                    <pic:cNvPicPr preferRelativeResize="0"/>
-                  </pic:nvPicPr>
-                  <pic:blipFill>
-                    <a:blip r:embed="rId12"/>
                     <a:srcRect b="0" l="0" r="0" t="0"/>
                     <a:stretch>
                       <a:fillRect/>

</xml_diff>